<commit_message>
Updates for mock interview
</commit_message>
<xml_diff>
--- a/Documents/Business Requirements Document.docx
+++ b/Documents/Business Requirements Document.docx
@@ -1,6 +1,6 @@
 
 <file path=word/document.xml><?xml version="1.0" encoding="utf-8"?>
-<w:document xmlns:wpc="http://schemas.microsoft.com/office/word/2010/wordprocessingCanvas" xmlns:cx="http://schemas.microsoft.com/office/drawing/2014/chartex" xmlns:cx1="http://schemas.microsoft.com/office/drawing/2015/9/8/chartex" xmlns:cx2="http://schemas.microsoft.com/office/drawing/2015/10/21/chartex" xmlns:cx3="http://schemas.microsoft.com/office/drawing/2016/5/9/chartex" xmlns:cx4="http://schemas.microsoft.com/office/drawing/2016/5/10/chartex" xmlns:cx5="http://schemas.microsoft.com/office/drawing/2016/5/11/chartex" xmlns:cx6="http://schemas.microsoft.com/office/drawing/2016/5/12/chartex" xmlns:cx7="http://schemas.microsoft.com/office/drawing/2016/5/13/chartex" xmlns:cx8="http://schemas.microsoft.com/office/drawing/2016/5/14/chartex" xmlns:mc="http://schemas.openxmlformats.org/markup-compatibility/2006" xmlns:aink="http://schemas.microsoft.com/office/drawing/2016/ink" xmlns:am3d="http://schemas.microsoft.com/office/drawing/2017/model3d" xmlns:o="urn:schemas-microsoft-com:office:office" xmlns:oel="http://schemas.microsoft.com/office/2019/extlst" xmlns:r="http://schemas.openxmlformats.org/officeDocument/2006/relationships" xmlns:m="http://schemas.openxmlformats.org/officeDocument/2006/math" xmlns:v="urn:schemas-microsoft-com:vml" xmlns:wp14="http://schemas.microsoft.com/office/word/2010/wordprocessingDrawing" xmlns:wp="http://schemas.openxmlformats.org/drawingml/2006/wordprocessingDrawing" xmlns:w10="urn:schemas-microsoft-com:office:word" xmlns:w="http://schemas.openxmlformats.org/wordprocessingml/2006/main" xmlns:w14="http://schemas.microsoft.com/office/word/2010/wordml" xmlns:w15="http://schemas.microsoft.com/office/word/2012/wordml" xmlns:w16cex="http://schemas.microsoft.com/office/word/2018/wordml/cex" xmlns:w16cid="http://schemas.microsoft.com/office/word/2016/wordml/cid" xmlns:w16="http://schemas.microsoft.com/office/word/2018/wordml" xmlns:w16sdtdh="http://schemas.microsoft.com/office/word/2020/wordml/sdtdatahash" xmlns:w16se="http://schemas.microsoft.com/office/word/2015/wordml/symex" xmlns:wpg="http://schemas.microsoft.com/office/word/2010/wordprocessingGroup" xmlns:wpi="http://schemas.microsoft.com/office/word/2010/wordprocessingInk" xmlns:wne="http://schemas.microsoft.com/office/word/2006/wordml" xmlns:wps="http://schemas.microsoft.com/office/word/2010/wordprocessingShape" mc:Ignorable="w14 w15 w16se w16cid w16 w16cex w16sdtdh wp14">
+<w:document xmlns:wpc="http://schemas.microsoft.com/office/word/2010/wordprocessingCanvas" xmlns:cx="http://schemas.microsoft.com/office/drawing/2014/chartex" xmlns:cx1="http://schemas.microsoft.com/office/drawing/2015/9/8/chartex" xmlns:cx2="http://schemas.microsoft.com/office/drawing/2015/10/21/chartex" xmlns:cx3="http://schemas.microsoft.com/office/drawing/2016/5/9/chartex" xmlns:cx4="http://schemas.microsoft.com/office/drawing/2016/5/10/chartex" xmlns:cx5="http://schemas.microsoft.com/office/drawing/2016/5/11/chartex" xmlns:cx6="http://schemas.microsoft.com/office/drawing/2016/5/12/chartex" xmlns:cx7="http://schemas.microsoft.com/office/drawing/2016/5/13/chartex" xmlns:cx8="http://schemas.microsoft.com/office/drawing/2016/5/14/chartex" xmlns:mc="http://schemas.openxmlformats.org/markup-compatibility/2006" xmlns:aink="http://schemas.microsoft.com/office/drawing/2016/ink" xmlns:am3d="http://schemas.microsoft.com/office/drawing/2017/model3d" xmlns:o="urn:schemas-microsoft-com:office:office" xmlns:oel="http://schemas.microsoft.com/office/2019/extlst" xmlns:r="http://schemas.openxmlformats.org/officeDocument/2006/relationships" xmlns:m="http://schemas.openxmlformats.org/officeDocument/2006/math" xmlns:v="urn:schemas-microsoft-com:vml" xmlns:wp14="http://schemas.microsoft.com/office/word/2010/wordprocessingDrawing" xmlns:wp="http://schemas.openxmlformats.org/drawingml/2006/wordprocessingDrawing" xmlns:w10="urn:schemas-microsoft-com:office:word" xmlns:w="http://schemas.openxmlformats.org/wordprocessingml/2006/main" xmlns:w14="http://schemas.microsoft.com/office/word/2010/wordml" xmlns:w15="http://schemas.microsoft.com/office/word/2012/wordml" xmlns:w16cex="http://schemas.microsoft.com/office/word/2018/wordml/cex" xmlns:w16cid="http://schemas.microsoft.com/office/word/2016/wordml/cid" xmlns:w16="http://schemas.microsoft.com/office/word/2018/wordml" xmlns:w16du="http://schemas.microsoft.com/office/word/2023/wordml/word16du" xmlns:w16sdtdh="http://schemas.microsoft.com/office/word/2020/wordml/sdtdatahash" xmlns:w16se="http://schemas.microsoft.com/office/word/2015/wordml/symex" xmlns:wpg="http://schemas.microsoft.com/office/word/2010/wordprocessingGroup" xmlns:wpi="http://schemas.microsoft.com/office/word/2010/wordprocessingInk" xmlns:wne="http://schemas.microsoft.com/office/word/2006/wordml" xmlns:wps="http://schemas.microsoft.com/office/word/2010/wordprocessingShape" mc:Ignorable="w14 w15 w16se w16cid w16 w16cex w16sdtdh wp14">
   <w:body>
     <w:p>
       <w:pPr>
@@ -1911,6 +1911,153 @@
     </w:p>
     <w:p>
       <w:pPr>
+        <w:keepNext/>
+        <w:keepLines/>
+        <w:spacing w:before="240" w:after="240"/>
+        <w:rPr>
+          <w:color w:val="000000"/>
+          <w:sz w:val="40"/>
+          <w:szCs w:val="40"/>
+        </w:rPr>
+      </w:pPr>
+      <w:r>
+        <w:rPr>
+          <w:color w:val="000000"/>
+          <w:sz w:val="40"/>
+          <w:szCs w:val="40"/>
+        </w:rPr>
+        <w:t>Web APIs</w:t>
+      </w:r>
+    </w:p>
+    <w:p>
+      <w:pPr>
+        <w:numPr>
+          <w:ilvl w:val="0"/>
+          <w:numId w:val="2"/>
+        </w:numPr>
+        <w:spacing w:after="0"/>
+      </w:pPr>
+      <w:r>
+        <w:t>View Subject list</w:t>
+      </w:r>
+    </w:p>
+    <w:p>
+      <w:pPr>
+        <w:numPr>
+          <w:ilvl w:val="1"/>
+          <w:numId w:val="2"/>
+        </w:numPr>
+        <w:spacing w:after="0"/>
+      </w:pPr>
+      <w:r>
+        <w:t>Full list</w:t>
+      </w:r>
+    </w:p>
+    <w:p>
+      <w:pPr>
+        <w:numPr>
+          <w:ilvl w:val="1"/>
+          <w:numId w:val="2"/>
+        </w:numPr>
+        <w:spacing w:after="0"/>
+      </w:pPr>
+      <w:r>
+        <w:t>By course</w:t>
+      </w:r>
+    </w:p>
+    <w:p>
+      <w:pPr>
+        <w:numPr>
+          <w:ilvl w:val="1"/>
+          <w:numId w:val="2"/>
+        </w:numPr>
+        <w:spacing w:after="0"/>
+      </w:pPr>
+      <w:r>
+        <w:t>By schedule</w:t>
+      </w:r>
+    </w:p>
+    <w:p>
+      <w:pPr>
+        <w:numPr>
+          <w:ilvl w:val="1"/>
+          <w:numId w:val="2"/>
+        </w:numPr>
+        <w:spacing w:after="0"/>
+      </w:pPr>
+      <w:r>
+        <w:t>By subject ID</w:t>
+      </w:r>
+    </w:p>
+    <w:p>
+      <w:pPr>
+        <w:numPr>
+          <w:ilvl w:val="0"/>
+          <w:numId w:val="2"/>
+        </w:numPr>
+        <w:spacing w:after="0"/>
+      </w:pPr>
+      <w:r>
+        <w:t>View Enrolled Subjects</w:t>
+      </w:r>
+    </w:p>
+    <w:p>
+      <w:pPr>
+        <w:numPr>
+          <w:ilvl w:val="1"/>
+          <w:numId w:val="2"/>
+        </w:numPr>
+        <w:spacing w:after="0"/>
+      </w:pPr>
+      <w:r>
+        <w:t>Login authorization</w:t>
+      </w:r>
+    </w:p>
+    <w:p>
+      <w:pPr>
+        <w:numPr>
+          <w:ilvl w:val="1"/>
+          <w:numId w:val="2"/>
+        </w:numPr>
+        <w:spacing w:after="0"/>
+      </w:pPr>
+      <w:r>
+        <w:t>Admin: view by student email address</w:t>
+      </w:r>
+    </w:p>
+    <w:p>
+      <w:pPr>
+        <w:numPr>
+          <w:ilvl w:val="1"/>
+          <w:numId w:val="2"/>
+        </w:numPr>
+        <w:spacing w:after="0"/>
+      </w:pPr>
+      <w:r>
+        <w:t>Student: view own subject list</w:t>
+      </w:r>
+    </w:p>
+    <w:p>
+      <w:pPr>
+        <w:spacing w:after="0"/>
+        <w:ind w:left="576"/>
+      </w:pPr>
+    </w:p>
+    <w:p>
+      <w:pPr>
+        <w:keepNext/>
+        <w:keepLines/>
+        <w:spacing w:before="240" w:after="240"/>
+        <w:rPr>
+          <w:color w:val="000000"/>
+          <w:sz w:val="40"/>
+          <w:szCs w:val="40"/>
+        </w:rPr>
+      </w:pPr>
+    </w:p>
+    <w:p/>
+    <w:p>
+      <w:pPr>
         <w:pStyle w:val="Heading2"/>
         <w:numPr>
           <w:ilvl w:val="1"/>
@@ -1920,6 +2067,7 @@
       <w:bookmarkStart w:id="4" w:name="_heading=h.2et92p0" w:colFirst="0" w:colLast="0"/>
       <w:bookmarkEnd w:id="4"/>
       <w:r>
+        <w:lastRenderedPageBreak/>
         <w:t>Out of Scop</w:t>
       </w:r>
       <w:r>
@@ -1949,7 +2097,21 @@
         <w:rPr>
           <w:color w:val="000000"/>
         </w:rPr>
-        <w:t>Any functions that would pertain to steps prior to class selection (e.g. pre-enlistment advisement)</w:t>
+        <w:t>Any functions that would pertain to steps prior to class selection (</w:t>
+      </w:r>
+      <w:proofErr w:type="gramStart"/>
+      <w:r>
+        <w:rPr>
+          <w:color w:val="000000"/>
+        </w:rPr>
+        <w:t>e.g.</w:t>
+      </w:r>
+      <w:proofErr w:type="gramEnd"/>
+      <w:r>
+        <w:rPr>
+          <w:color w:val="000000"/>
+        </w:rPr>
+        <w:t xml:space="preserve"> pre-enlistment advisement)</w:t>
       </w:r>
     </w:p>
     <w:p>
@@ -1970,7 +2132,21 @@
         <w:rPr>
           <w:color w:val="000000"/>
         </w:rPr>
-        <w:t>Any functions pertaining to processes after class selection (e.g. tuition calculation)</w:t>
+        <w:t>Any functions pertaining to processes after class selection (</w:t>
+      </w:r>
+      <w:proofErr w:type="gramStart"/>
+      <w:r>
+        <w:rPr>
+          <w:color w:val="000000"/>
+        </w:rPr>
+        <w:t>e.g.</w:t>
+      </w:r>
+      <w:proofErr w:type="gramEnd"/>
+      <w:r>
+        <w:rPr>
+          <w:color w:val="000000"/>
+        </w:rPr>
+        <w:t xml:space="preserve"> tuition calculation)</w:t>
       </w:r>
     </w:p>
     <w:p>
@@ -2012,7 +2188,6 @@
       <w:bookmarkStart w:id="6" w:name="_heading=h.3dy6vkm" w:colFirst="0" w:colLast="0"/>
       <w:bookmarkEnd w:id="6"/>
       <w:r>
-        <w:lastRenderedPageBreak/>
         <w:t>Functional Requirements</w:t>
       </w:r>
     </w:p>
@@ -2263,7 +2438,15 @@
           </w:tcPr>
           <w:p>
             <w:r>
-              <w:t>UI and backend logic for managing the Faculty entity</w:t>
+              <w:t xml:space="preserve">UI and backend logic for managing the </w:t>
+            </w:r>
+            <w:proofErr w:type="gramStart"/>
+            <w:r>
+              <w:t>Faculty</w:t>
+            </w:r>
+            <w:proofErr w:type="gramEnd"/>
+            <w:r>
+              <w:t xml:space="preserve"> entity</w:t>
             </w:r>
           </w:p>
         </w:tc>
@@ -2419,6 +2602,7 @@
           </w:tcPr>
           <w:p>
             <w:r>
+              <w:lastRenderedPageBreak/>
               <w:t>Login/Logout</w:t>
             </w:r>
           </w:p>
@@ -2483,7 +2667,7 @@
     <w:p/>
     <w:p>
       <w:r>
-        <w:t>Non-Functional Requirements</w:t>
+        <w:t>Web APIs</w:t>
       </w:r>
     </w:p>
     <w:tbl>
@@ -2604,7 +2788,10 @@
               <w:spacing w:after="0" w:line="240" w:lineRule="auto"/>
             </w:pPr>
             <w:r>
-              <w:t>Enrollment API</w:t>
+              <w:t>Subject</w:t>
+            </w:r>
+            <w:r>
+              <w:t xml:space="preserve"> API</w:t>
             </w:r>
           </w:p>
         </w:tc>
@@ -2625,7 +2812,7 @@
               <w:spacing w:after="0" w:line="240" w:lineRule="auto"/>
             </w:pPr>
             <w:r>
-              <w:t>Low</w:t>
+              <w:t>Medium</w:t>
             </w:r>
           </w:p>
         </w:tc>
@@ -2649,16 +2836,86 @@
               <w:t>A</w:t>
             </w:r>
             <w:r>
-              <w:t>PI for extracting a student’s enrol</w:t>
-            </w:r>
-            <w:r>
-              <w:t>l</w:t>
-            </w:r>
-            <w:r>
-              <w:t xml:space="preserve">ment </w:t>
-            </w:r>
-            <w:r>
-              <w:lastRenderedPageBreak/>
+              <w:t xml:space="preserve">PI for extracting </w:t>
+            </w:r>
+            <w:r>
+              <w:t>subject information</w:t>
+            </w:r>
+            <w:r>
+              <w:t>, for potential use by external applications</w:t>
+            </w:r>
+          </w:p>
+        </w:tc>
+      </w:tr>
+      <w:tr>
+        <w:trPr>
+          <w:trHeight w:val="460"/>
+        </w:trPr>
+        <w:tc>
+          <w:tcPr>
+            <w:tcW w:w="2220" w:type="dxa"/>
+            <w:shd w:val="clear" w:color="auto" w:fill="auto"/>
+            <w:tcMar>
+              <w:top w:w="100" w:type="dxa"/>
+              <w:left w:w="100" w:type="dxa"/>
+              <w:bottom w:w="100" w:type="dxa"/>
+              <w:right w:w="100" w:type="dxa"/>
+            </w:tcMar>
+          </w:tcPr>
+          <w:p>
+            <w:pPr>
+              <w:widowControl w:val="0"/>
+              <w:spacing w:after="0" w:line="240" w:lineRule="auto"/>
+            </w:pPr>
+            <w:r>
+              <w:t>Enrollment API</w:t>
+            </w:r>
+          </w:p>
+        </w:tc>
+        <w:tc>
+          <w:tcPr>
+            <w:tcW w:w="1965" w:type="dxa"/>
+            <w:shd w:val="clear" w:color="auto" w:fill="auto"/>
+            <w:tcMar>
+              <w:top w:w="100" w:type="dxa"/>
+              <w:left w:w="100" w:type="dxa"/>
+              <w:bottom w:w="100" w:type="dxa"/>
+              <w:right w:w="100" w:type="dxa"/>
+            </w:tcMar>
+          </w:tcPr>
+          <w:p>
+            <w:pPr>
+              <w:widowControl w:val="0"/>
+              <w:spacing w:after="0" w:line="240" w:lineRule="auto"/>
+            </w:pPr>
+            <w:r>
+              <w:t>Medium</w:t>
+            </w:r>
+          </w:p>
+        </w:tc>
+        <w:tc>
+          <w:tcPr>
+            <w:tcW w:w="4830" w:type="dxa"/>
+            <w:shd w:val="clear" w:color="auto" w:fill="auto"/>
+            <w:tcMar>
+              <w:top w:w="100" w:type="dxa"/>
+              <w:left w:w="100" w:type="dxa"/>
+              <w:bottom w:w="100" w:type="dxa"/>
+              <w:right w:w="100" w:type="dxa"/>
+            </w:tcMar>
+          </w:tcPr>
+          <w:p>
+            <w:pPr>
+              <w:widowControl w:val="0"/>
+              <w:spacing w:after="0" w:line="240" w:lineRule="auto"/>
+            </w:pPr>
+            <w:r>
+              <w:t xml:space="preserve">API for extracting </w:t>
+            </w:r>
+            <w:r>
+              <w:t xml:space="preserve">a student’s enrolment </w:t>
+            </w:r>
+            <w:r>
               <w:t>information, for potential use by external applications</w:t>
             </w:r>
           </w:p>
@@ -2695,28 +2952,6 @@
       <w:bookmarkEnd w:id="8"/>
       <w:r>
         <w:t>Glossary</w:t>
-      </w:r>
-    </w:p>
-    <w:p>
-      <w:pPr>
-        <w:pBdr>
-          <w:top w:val="nil"/>
-          <w:left w:val="nil"/>
-          <w:bottom w:val="nil"/>
-          <w:right w:val="nil"/>
-          <w:between w:val="nil"/>
-        </w:pBdr>
-        <w:rPr>
-          <w:i/>
-          <w:color w:val="C55911"/>
-        </w:rPr>
-      </w:pPr>
-      <w:r>
-        <w:rPr>
-          <w:i/>
-          <w:color w:val="C55911"/>
-        </w:rPr>
-        <w:t>This section explains all of the terms and abbreviations that were used in this document, for those who are unfamiliar with them. Not everybody who reads this document will understand all of the terms, so this section is helpful.</w:t>
       </w:r>
     </w:p>
     <w:tbl>
@@ -2929,98 +3164,10 @@
       <w:bookmarkStart w:id="9" w:name="_heading=h.2s8eyo1" w:colFirst="0" w:colLast="0"/>
       <w:bookmarkEnd w:id="9"/>
       <w:r>
+        <w:lastRenderedPageBreak/>
         <w:t>References</w:t>
       </w:r>
     </w:p>
-    <w:p>
-      <w:pPr>
-        <w:pBdr>
-          <w:top w:val="nil"/>
-          <w:left w:val="nil"/>
-          <w:bottom w:val="nil"/>
-          <w:right w:val="nil"/>
-          <w:between w:val="nil"/>
-        </w:pBdr>
-        <w:rPr>
-          <w:i/>
-          <w:color w:val="C55911"/>
-        </w:rPr>
-      </w:pPr>
-      <w:r>
-        <w:rPr>
-          <w:i/>
-          <w:color w:val="C55911"/>
-        </w:rPr>
-        <w:t>This section contains links to all other places that were referred to in this document. These may include:</w:t>
-      </w:r>
-    </w:p>
-    <w:p>
-      <w:pPr>
-        <w:numPr>
-          <w:ilvl w:val="0"/>
-          <w:numId w:val="1"/>
-        </w:numPr>
-        <w:pBdr>
-          <w:top w:val="nil"/>
-          <w:left w:val="nil"/>
-          <w:bottom w:val="nil"/>
-          <w:right w:val="nil"/>
-          <w:between w:val="nil"/>
-        </w:pBdr>
-      </w:pPr>
-      <w:r>
-        <w:rPr>
-          <w:i/>
-          <w:color w:val="C55911"/>
-        </w:rPr>
-        <w:t>Documents on shared document control systems (such as SharePoint)</w:t>
-      </w:r>
-    </w:p>
-    <w:p>
-      <w:pPr>
-        <w:numPr>
-          <w:ilvl w:val="0"/>
-          <w:numId w:val="1"/>
-        </w:numPr>
-        <w:pBdr>
-          <w:top w:val="nil"/>
-          <w:left w:val="nil"/>
-          <w:bottom w:val="nil"/>
-          <w:right w:val="nil"/>
-          <w:between w:val="nil"/>
-        </w:pBdr>
-      </w:pPr>
-      <w:r>
-        <w:rPr>
-          <w:i/>
-          <w:color w:val="C55911"/>
-        </w:rPr>
-        <w:t>Web sites</w:t>
-      </w:r>
-    </w:p>
-    <w:p>
-      <w:pPr>
-        <w:numPr>
-          <w:ilvl w:val="0"/>
-          <w:numId w:val="1"/>
-        </w:numPr>
-        <w:pBdr>
-          <w:top w:val="nil"/>
-          <w:left w:val="nil"/>
-          <w:bottom w:val="nil"/>
-          <w:right w:val="nil"/>
-          <w:between w:val="nil"/>
-        </w:pBdr>
-      </w:pPr>
-      <w:r>
-        <w:rPr>
-          <w:i/>
-          <w:color w:val="C55911"/>
-        </w:rPr>
-        <w:t>URLs or network locations</w:t>
-      </w:r>
-    </w:p>
-    <w:p/>
     <w:tbl>
       <w:tblPr>
         <w:tblStyle w:val="a3"/>
@@ -3056,7 +3203,6 @@
               <w:rPr>
                 <w:b/>
               </w:rPr>
-              <w:lastRenderedPageBreak/>
               <w:t>Name</w:t>
             </w:r>
           </w:p>
@@ -3620,7 +3766,7 @@
 </file>
 
 <file path=word/endnotes.xml><?xml version="1.0" encoding="utf-8"?>
-<w:endnotes xmlns:wpc="http://schemas.microsoft.com/office/word/2010/wordprocessingCanvas" xmlns:cx="http://schemas.microsoft.com/office/drawing/2014/chartex" xmlns:cx1="http://schemas.microsoft.com/office/drawing/2015/9/8/chartex" xmlns:cx2="http://schemas.microsoft.com/office/drawing/2015/10/21/chartex" xmlns:cx3="http://schemas.microsoft.com/office/drawing/2016/5/9/chartex" xmlns:cx4="http://schemas.microsoft.com/office/drawing/2016/5/10/chartex" xmlns:cx5="http://schemas.microsoft.com/office/drawing/2016/5/11/chartex" xmlns:cx6="http://schemas.microsoft.com/office/drawing/2016/5/12/chartex" xmlns:cx7="http://schemas.microsoft.com/office/drawing/2016/5/13/chartex" xmlns:cx8="http://schemas.microsoft.com/office/drawing/2016/5/14/chartex" xmlns:mc="http://schemas.openxmlformats.org/markup-compatibility/2006" xmlns:aink="http://schemas.microsoft.com/office/drawing/2016/ink" xmlns:am3d="http://schemas.microsoft.com/office/drawing/2017/model3d" xmlns:o="urn:schemas-microsoft-com:office:office" xmlns:oel="http://schemas.microsoft.com/office/2019/extlst" xmlns:r="http://schemas.openxmlformats.org/officeDocument/2006/relationships" xmlns:m="http://schemas.openxmlformats.org/officeDocument/2006/math" xmlns:v="urn:schemas-microsoft-com:vml" xmlns:wp14="http://schemas.microsoft.com/office/word/2010/wordprocessingDrawing" xmlns:wp="http://schemas.openxmlformats.org/drawingml/2006/wordprocessingDrawing" xmlns:w10="urn:schemas-microsoft-com:office:word" xmlns:w="http://schemas.openxmlformats.org/wordprocessingml/2006/main" xmlns:w14="http://schemas.microsoft.com/office/word/2010/wordml" xmlns:w15="http://schemas.microsoft.com/office/word/2012/wordml" xmlns:w16cex="http://schemas.microsoft.com/office/word/2018/wordml/cex" xmlns:w16cid="http://schemas.microsoft.com/office/word/2016/wordml/cid" xmlns:w16="http://schemas.microsoft.com/office/word/2018/wordml" xmlns:w16sdtdh="http://schemas.microsoft.com/office/word/2020/wordml/sdtdatahash" xmlns:w16se="http://schemas.microsoft.com/office/word/2015/wordml/symex" xmlns:wpg="http://schemas.microsoft.com/office/word/2010/wordprocessingGroup" xmlns:wpi="http://schemas.microsoft.com/office/word/2010/wordprocessingInk" xmlns:wne="http://schemas.microsoft.com/office/word/2006/wordml" xmlns:wps="http://schemas.microsoft.com/office/word/2010/wordprocessingShape" mc:Ignorable="w14 w15 w16se w16cid w16 w16cex w16sdtdh wp14">
+<w:endnotes xmlns:wpc="http://schemas.microsoft.com/office/word/2010/wordprocessingCanvas" xmlns:cx="http://schemas.microsoft.com/office/drawing/2014/chartex" xmlns:cx1="http://schemas.microsoft.com/office/drawing/2015/9/8/chartex" xmlns:cx2="http://schemas.microsoft.com/office/drawing/2015/10/21/chartex" xmlns:cx3="http://schemas.microsoft.com/office/drawing/2016/5/9/chartex" xmlns:cx4="http://schemas.microsoft.com/office/drawing/2016/5/10/chartex" xmlns:cx5="http://schemas.microsoft.com/office/drawing/2016/5/11/chartex" xmlns:cx6="http://schemas.microsoft.com/office/drawing/2016/5/12/chartex" xmlns:cx7="http://schemas.microsoft.com/office/drawing/2016/5/13/chartex" xmlns:cx8="http://schemas.microsoft.com/office/drawing/2016/5/14/chartex" xmlns:mc="http://schemas.openxmlformats.org/markup-compatibility/2006" xmlns:aink="http://schemas.microsoft.com/office/drawing/2016/ink" xmlns:am3d="http://schemas.microsoft.com/office/drawing/2017/model3d" xmlns:o="urn:schemas-microsoft-com:office:office" xmlns:oel="http://schemas.microsoft.com/office/2019/extlst" xmlns:r="http://schemas.openxmlformats.org/officeDocument/2006/relationships" xmlns:m="http://schemas.openxmlformats.org/officeDocument/2006/math" xmlns:v="urn:schemas-microsoft-com:vml" xmlns:wp14="http://schemas.microsoft.com/office/word/2010/wordprocessingDrawing" xmlns:wp="http://schemas.openxmlformats.org/drawingml/2006/wordprocessingDrawing" xmlns:w10="urn:schemas-microsoft-com:office:word" xmlns:w="http://schemas.openxmlformats.org/wordprocessingml/2006/main" xmlns:w14="http://schemas.microsoft.com/office/word/2010/wordml" xmlns:w15="http://schemas.microsoft.com/office/word/2012/wordml" xmlns:w16cex="http://schemas.microsoft.com/office/word/2018/wordml/cex" xmlns:w16cid="http://schemas.microsoft.com/office/word/2016/wordml/cid" xmlns:w16="http://schemas.microsoft.com/office/word/2018/wordml" xmlns:w16du="http://schemas.microsoft.com/office/word/2023/wordml/word16du" xmlns:w16sdtdh="http://schemas.microsoft.com/office/word/2020/wordml/sdtdatahash" xmlns:w16se="http://schemas.microsoft.com/office/word/2015/wordml/symex" xmlns:wpg="http://schemas.microsoft.com/office/word/2010/wordprocessingGroup" xmlns:wpi="http://schemas.microsoft.com/office/word/2010/wordprocessingInk" xmlns:wne="http://schemas.microsoft.com/office/word/2006/wordml" xmlns:wps="http://schemas.microsoft.com/office/word/2010/wordprocessingShape" mc:Ignorable="w14 w15 w16se w16cid w16 w16cex w16sdtdh wp14">
   <w:endnote w:type="separator" w:id="-1">
     <w:p>
       <w:pPr>
@@ -3645,7 +3791,7 @@
 </file>
 
 <file path=word/footer1.xml><?xml version="1.0" encoding="utf-8"?>
-<w:ftr xmlns:wpc="http://schemas.microsoft.com/office/word/2010/wordprocessingCanvas" xmlns:cx="http://schemas.microsoft.com/office/drawing/2014/chartex" xmlns:cx1="http://schemas.microsoft.com/office/drawing/2015/9/8/chartex" xmlns:cx2="http://schemas.microsoft.com/office/drawing/2015/10/21/chartex" xmlns:cx3="http://schemas.microsoft.com/office/drawing/2016/5/9/chartex" xmlns:cx4="http://schemas.microsoft.com/office/drawing/2016/5/10/chartex" xmlns:cx5="http://schemas.microsoft.com/office/drawing/2016/5/11/chartex" xmlns:cx6="http://schemas.microsoft.com/office/drawing/2016/5/12/chartex" xmlns:cx7="http://schemas.microsoft.com/office/drawing/2016/5/13/chartex" xmlns:cx8="http://schemas.microsoft.com/office/drawing/2016/5/14/chartex" xmlns:mc="http://schemas.openxmlformats.org/markup-compatibility/2006" xmlns:aink="http://schemas.microsoft.com/office/drawing/2016/ink" xmlns:am3d="http://schemas.microsoft.com/office/drawing/2017/model3d" xmlns:o="urn:schemas-microsoft-com:office:office" xmlns:oel="http://schemas.microsoft.com/office/2019/extlst" xmlns:r="http://schemas.openxmlformats.org/officeDocument/2006/relationships" xmlns:m="http://schemas.openxmlformats.org/officeDocument/2006/math" xmlns:v="urn:schemas-microsoft-com:vml" xmlns:wp14="http://schemas.microsoft.com/office/word/2010/wordprocessingDrawing" xmlns:wp="http://schemas.openxmlformats.org/drawingml/2006/wordprocessingDrawing" xmlns:w10="urn:schemas-microsoft-com:office:word" xmlns:w="http://schemas.openxmlformats.org/wordprocessingml/2006/main" xmlns:w14="http://schemas.microsoft.com/office/word/2010/wordml" xmlns:w15="http://schemas.microsoft.com/office/word/2012/wordml" xmlns:w16cex="http://schemas.microsoft.com/office/word/2018/wordml/cex" xmlns:w16cid="http://schemas.microsoft.com/office/word/2016/wordml/cid" xmlns:w16="http://schemas.microsoft.com/office/word/2018/wordml" xmlns:w16sdtdh="http://schemas.microsoft.com/office/word/2020/wordml/sdtdatahash" xmlns:w16se="http://schemas.microsoft.com/office/word/2015/wordml/symex" xmlns:wpg="http://schemas.microsoft.com/office/word/2010/wordprocessingGroup" xmlns:wpi="http://schemas.microsoft.com/office/word/2010/wordprocessingInk" xmlns:wne="http://schemas.microsoft.com/office/word/2006/wordml" xmlns:wps="http://schemas.microsoft.com/office/word/2010/wordprocessingShape" mc:Ignorable="w14 w15 w16se w16cid w16 w16cex w16sdtdh wp14">
+<w:ftr xmlns:wpc="http://schemas.microsoft.com/office/word/2010/wordprocessingCanvas" xmlns:cx="http://schemas.microsoft.com/office/drawing/2014/chartex" xmlns:cx1="http://schemas.microsoft.com/office/drawing/2015/9/8/chartex" xmlns:cx2="http://schemas.microsoft.com/office/drawing/2015/10/21/chartex" xmlns:cx3="http://schemas.microsoft.com/office/drawing/2016/5/9/chartex" xmlns:cx4="http://schemas.microsoft.com/office/drawing/2016/5/10/chartex" xmlns:cx5="http://schemas.microsoft.com/office/drawing/2016/5/11/chartex" xmlns:cx6="http://schemas.microsoft.com/office/drawing/2016/5/12/chartex" xmlns:cx7="http://schemas.microsoft.com/office/drawing/2016/5/13/chartex" xmlns:cx8="http://schemas.microsoft.com/office/drawing/2016/5/14/chartex" xmlns:mc="http://schemas.openxmlformats.org/markup-compatibility/2006" xmlns:aink="http://schemas.microsoft.com/office/drawing/2016/ink" xmlns:am3d="http://schemas.microsoft.com/office/drawing/2017/model3d" xmlns:o="urn:schemas-microsoft-com:office:office" xmlns:oel="http://schemas.microsoft.com/office/2019/extlst" xmlns:r="http://schemas.openxmlformats.org/officeDocument/2006/relationships" xmlns:m="http://schemas.openxmlformats.org/officeDocument/2006/math" xmlns:v="urn:schemas-microsoft-com:vml" xmlns:wp14="http://schemas.microsoft.com/office/word/2010/wordprocessingDrawing" xmlns:wp="http://schemas.openxmlformats.org/drawingml/2006/wordprocessingDrawing" xmlns:w10="urn:schemas-microsoft-com:office:word" xmlns:w="http://schemas.openxmlformats.org/wordprocessingml/2006/main" xmlns:w14="http://schemas.microsoft.com/office/word/2010/wordml" xmlns:w15="http://schemas.microsoft.com/office/word/2012/wordml" xmlns:w16cex="http://schemas.microsoft.com/office/word/2018/wordml/cex" xmlns:w16cid="http://schemas.microsoft.com/office/word/2016/wordml/cid" xmlns:w16="http://schemas.microsoft.com/office/word/2018/wordml" xmlns:w16du="http://schemas.microsoft.com/office/word/2023/wordml/word16du" xmlns:w16sdtdh="http://schemas.microsoft.com/office/word/2020/wordml/sdtdatahash" xmlns:w16se="http://schemas.microsoft.com/office/word/2015/wordml/symex" xmlns:wpg="http://schemas.microsoft.com/office/word/2010/wordprocessingGroup" xmlns:wpi="http://schemas.microsoft.com/office/word/2010/wordprocessingInk" xmlns:wne="http://schemas.microsoft.com/office/word/2006/wordml" xmlns:wps="http://schemas.microsoft.com/office/word/2010/wordprocessingShape" mc:Ignorable="w14 w15 w16se w16cid w16 w16cex w16sdtdh wp14">
   <w:p>
     <w:pPr>
       <w:pBdr>
@@ -3688,7 +3834,7 @@
 </file>
 
 <file path=word/footnotes.xml><?xml version="1.0" encoding="utf-8"?>
-<w:footnotes xmlns:wpc="http://schemas.microsoft.com/office/word/2010/wordprocessingCanvas" xmlns:cx="http://schemas.microsoft.com/office/drawing/2014/chartex" xmlns:cx1="http://schemas.microsoft.com/office/drawing/2015/9/8/chartex" xmlns:cx2="http://schemas.microsoft.com/office/drawing/2015/10/21/chartex" xmlns:cx3="http://schemas.microsoft.com/office/drawing/2016/5/9/chartex" xmlns:cx4="http://schemas.microsoft.com/office/drawing/2016/5/10/chartex" xmlns:cx5="http://schemas.microsoft.com/office/drawing/2016/5/11/chartex" xmlns:cx6="http://schemas.microsoft.com/office/drawing/2016/5/12/chartex" xmlns:cx7="http://schemas.microsoft.com/office/drawing/2016/5/13/chartex" xmlns:cx8="http://schemas.microsoft.com/office/drawing/2016/5/14/chartex" xmlns:mc="http://schemas.openxmlformats.org/markup-compatibility/2006" xmlns:aink="http://schemas.microsoft.com/office/drawing/2016/ink" xmlns:am3d="http://schemas.microsoft.com/office/drawing/2017/model3d" xmlns:o="urn:schemas-microsoft-com:office:office" xmlns:oel="http://schemas.microsoft.com/office/2019/extlst" xmlns:r="http://schemas.openxmlformats.org/officeDocument/2006/relationships" xmlns:m="http://schemas.openxmlformats.org/officeDocument/2006/math" xmlns:v="urn:schemas-microsoft-com:vml" xmlns:wp14="http://schemas.microsoft.com/office/word/2010/wordprocessingDrawing" xmlns:wp="http://schemas.openxmlformats.org/drawingml/2006/wordprocessingDrawing" xmlns:w10="urn:schemas-microsoft-com:office:word" xmlns:w="http://schemas.openxmlformats.org/wordprocessingml/2006/main" xmlns:w14="http://schemas.microsoft.com/office/word/2010/wordml" xmlns:w15="http://schemas.microsoft.com/office/word/2012/wordml" xmlns:w16cex="http://schemas.microsoft.com/office/word/2018/wordml/cex" xmlns:w16cid="http://schemas.microsoft.com/office/word/2016/wordml/cid" xmlns:w16="http://schemas.microsoft.com/office/word/2018/wordml" xmlns:w16sdtdh="http://schemas.microsoft.com/office/word/2020/wordml/sdtdatahash" xmlns:w16se="http://schemas.microsoft.com/office/word/2015/wordml/symex" xmlns:wpg="http://schemas.microsoft.com/office/word/2010/wordprocessingGroup" xmlns:wpi="http://schemas.microsoft.com/office/word/2010/wordprocessingInk" xmlns:wne="http://schemas.microsoft.com/office/word/2006/wordml" xmlns:wps="http://schemas.microsoft.com/office/word/2010/wordprocessingShape" mc:Ignorable="w14 w15 w16se w16cid w16 w16cex w16sdtdh wp14">
+<w:footnotes xmlns:wpc="http://schemas.microsoft.com/office/word/2010/wordprocessingCanvas" xmlns:cx="http://schemas.microsoft.com/office/drawing/2014/chartex" xmlns:cx1="http://schemas.microsoft.com/office/drawing/2015/9/8/chartex" xmlns:cx2="http://schemas.microsoft.com/office/drawing/2015/10/21/chartex" xmlns:cx3="http://schemas.microsoft.com/office/drawing/2016/5/9/chartex" xmlns:cx4="http://schemas.microsoft.com/office/drawing/2016/5/10/chartex" xmlns:cx5="http://schemas.microsoft.com/office/drawing/2016/5/11/chartex" xmlns:cx6="http://schemas.microsoft.com/office/drawing/2016/5/12/chartex" xmlns:cx7="http://schemas.microsoft.com/office/drawing/2016/5/13/chartex" xmlns:cx8="http://schemas.microsoft.com/office/drawing/2016/5/14/chartex" xmlns:mc="http://schemas.openxmlformats.org/markup-compatibility/2006" xmlns:aink="http://schemas.microsoft.com/office/drawing/2016/ink" xmlns:am3d="http://schemas.microsoft.com/office/drawing/2017/model3d" xmlns:o="urn:schemas-microsoft-com:office:office" xmlns:oel="http://schemas.microsoft.com/office/2019/extlst" xmlns:r="http://schemas.openxmlformats.org/officeDocument/2006/relationships" xmlns:m="http://schemas.openxmlformats.org/officeDocument/2006/math" xmlns:v="urn:schemas-microsoft-com:vml" xmlns:wp14="http://schemas.microsoft.com/office/word/2010/wordprocessingDrawing" xmlns:wp="http://schemas.openxmlformats.org/drawingml/2006/wordprocessingDrawing" xmlns:w10="urn:schemas-microsoft-com:office:word" xmlns:w="http://schemas.openxmlformats.org/wordprocessingml/2006/main" xmlns:w14="http://schemas.microsoft.com/office/word/2010/wordml" xmlns:w15="http://schemas.microsoft.com/office/word/2012/wordml" xmlns:w16cex="http://schemas.microsoft.com/office/word/2018/wordml/cex" xmlns:w16cid="http://schemas.microsoft.com/office/word/2016/wordml/cid" xmlns:w16="http://schemas.microsoft.com/office/word/2018/wordml" xmlns:w16du="http://schemas.microsoft.com/office/word/2023/wordml/word16du" xmlns:w16sdtdh="http://schemas.microsoft.com/office/word/2020/wordml/sdtdatahash" xmlns:w16se="http://schemas.microsoft.com/office/word/2015/wordml/symex" xmlns:wpg="http://schemas.microsoft.com/office/word/2010/wordprocessingGroup" xmlns:wpi="http://schemas.microsoft.com/office/word/2010/wordprocessingInk" xmlns:wne="http://schemas.microsoft.com/office/word/2006/wordml" xmlns:wps="http://schemas.microsoft.com/office/word/2010/wordprocessingShape" mc:Ignorable="w14 w15 w16se w16cid w16 w16cex w16sdtdh wp14">
   <w:footnote w:type="separator" w:id="-1">
     <w:p>
       <w:pPr>
@@ -3713,7 +3859,7 @@
 </file>
 
 <file path=word/header1.xml><?xml version="1.0" encoding="utf-8"?>
-<w:hdr xmlns:wpc="http://schemas.microsoft.com/office/word/2010/wordprocessingCanvas" xmlns:cx="http://schemas.microsoft.com/office/drawing/2014/chartex" xmlns:cx1="http://schemas.microsoft.com/office/drawing/2015/9/8/chartex" xmlns:cx2="http://schemas.microsoft.com/office/drawing/2015/10/21/chartex" xmlns:cx3="http://schemas.microsoft.com/office/drawing/2016/5/9/chartex" xmlns:cx4="http://schemas.microsoft.com/office/drawing/2016/5/10/chartex" xmlns:cx5="http://schemas.microsoft.com/office/drawing/2016/5/11/chartex" xmlns:cx6="http://schemas.microsoft.com/office/drawing/2016/5/12/chartex" xmlns:cx7="http://schemas.microsoft.com/office/drawing/2016/5/13/chartex" xmlns:cx8="http://schemas.microsoft.com/office/drawing/2016/5/14/chartex" xmlns:mc="http://schemas.openxmlformats.org/markup-compatibility/2006" xmlns:aink="http://schemas.microsoft.com/office/drawing/2016/ink" xmlns:am3d="http://schemas.microsoft.com/office/drawing/2017/model3d" xmlns:o="urn:schemas-microsoft-com:office:office" xmlns:oel="http://schemas.microsoft.com/office/2019/extlst" xmlns:r="http://schemas.openxmlformats.org/officeDocument/2006/relationships" xmlns:m="http://schemas.openxmlformats.org/officeDocument/2006/math" xmlns:v="urn:schemas-microsoft-com:vml" xmlns:wp14="http://schemas.microsoft.com/office/word/2010/wordprocessingDrawing" xmlns:wp="http://schemas.openxmlformats.org/drawingml/2006/wordprocessingDrawing" xmlns:w10="urn:schemas-microsoft-com:office:word" xmlns:w="http://schemas.openxmlformats.org/wordprocessingml/2006/main" xmlns:w14="http://schemas.microsoft.com/office/word/2010/wordml" xmlns:w15="http://schemas.microsoft.com/office/word/2012/wordml" xmlns:w16cex="http://schemas.microsoft.com/office/word/2018/wordml/cex" xmlns:w16cid="http://schemas.microsoft.com/office/word/2016/wordml/cid" xmlns:w16="http://schemas.microsoft.com/office/word/2018/wordml" xmlns:w16sdtdh="http://schemas.microsoft.com/office/word/2020/wordml/sdtdatahash" xmlns:w16se="http://schemas.microsoft.com/office/word/2015/wordml/symex" xmlns:wpg="http://schemas.microsoft.com/office/word/2010/wordprocessingGroup" xmlns:wpi="http://schemas.microsoft.com/office/word/2010/wordprocessingInk" xmlns:wne="http://schemas.microsoft.com/office/word/2006/wordml" xmlns:wps="http://schemas.microsoft.com/office/word/2010/wordprocessingShape" mc:Ignorable="w14 w15 w16se w16cid w16 w16cex w16sdtdh wp14">
+<w:hdr xmlns:wpc="http://schemas.microsoft.com/office/word/2010/wordprocessingCanvas" xmlns:cx="http://schemas.microsoft.com/office/drawing/2014/chartex" xmlns:cx1="http://schemas.microsoft.com/office/drawing/2015/9/8/chartex" xmlns:cx2="http://schemas.microsoft.com/office/drawing/2015/10/21/chartex" xmlns:cx3="http://schemas.microsoft.com/office/drawing/2016/5/9/chartex" xmlns:cx4="http://schemas.microsoft.com/office/drawing/2016/5/10/chartex" xmlns:cx5="http://schemas.microsoft.com/office/drawing/2016/5/11/chartex" xmlns:cx6="http://schemas.microsoft.com/office/drawing/2016/5/12/chartex" xmlns:cx7="http://schemas.microsoft.com/office/drawing/2016/5/13/chartex" xmlns:cx8="http://schemas.microsoft.com/office/drawing/2016/5/14/chartex" xmlns:mc="http://schemas.openxmlformats.org/markup-compatibility/2006" xmlns:aink="http://schemas.microsoft.com/office/drawing/2016/ink" xmlns:am3d="http://schemas.microsoft.com/office/drawing/2017/model3d" xmlns:o="urn:schemas-microsoft-com:office:office" xmlns:oel="http://schemas.microsoft.com/office/2019/extlst" xmlns:r="http://schemas.openxmlformats.org/officeDocument/2006/relationships" xmlns:m="http://schemas.openxmlformats.org/officeDocument/2006/math" xmlns:v="urn:schemas-microsoft-com:vml" xmlns:wp14="http://schemas.microsoft.com/office/word/2010/wordprocessingDrawing" xmlns:wp="http://schemas.openxmlformats.org/drawingml/2006/wordprocessingDrawing" xmlns:w10="urn:schemas-microsoft-com:office:word" xmlns:w="http://schemas.openxmlformats.org/wordprocessingml/2006/main" xmlns:w14="http://schemas.microsoft.com/office/word/2010/wordml" xmlns:w15="http://schemas.microsoft.com/office/word/2012/wordml" xmlns:w16cex="http://schemas.microsoft.com/office/word/2018/wordml/cex" xmlns:w16cid="http://schemas.microsoft.com/office/word/2016/wordml/cid" xmlns:w16="http://schemas.microsoft.com/office/word/2018/wordml" xmlns:w16du="http://schemas.microsoft.com/office/word/2023/wordml/word16du" xmlns:w16sdtdh="http://schemas.microsoft.com/office/word/2020/wordml/sdtdatahash" xmlns:w16se="http://schemas.microsoft.com/office/word/2015/wordml/symex" xmlns:wpg="http://schemas.microsoft.com/office/word/2010/wordprocessingGroup" xmlns:wpi="http://schemas.microsoft.com/office/word/2010/wordprocessingInk" xmlns:wne="http://schemas.microsoft.com/office/word/2006/wordml" xmlns:wps="http://schemas.microsoft.com/office/word/2010/wordprocessingShape" mc:Ignorable="w14 w15 w16se w16cid w16 w16cex w16sdtdh wp14">
   <w:p>
     <w:pPr>
       <w:pBdr>
@@ -3746,7 +3892,7 @@
 </file>
 
 <file path=word/numbering.xml><?xml version="1.0" encoding="utf-8"?>
-<w:numbering xmlns:wpc="http://schemas.microsoft.com/office/word/2010/wordprocessingCanvas" xmlns:cx="http://schemas.microsoft.com/office/drawing/2014/chartex" xmlns:cx1="http://schemas.microsoft.com/office/drawing/2015/9/8/chartex" xmlns:cx2="http://schemas.microsoft.com/office/drawing/2015/10/21/chartex" xmlns:cx3="http://schemas.microsoft.com/office/drawing/2016/5/9/chartex" xmlns:cx4="http://schemas.microsoft.com/office/drawing/2016/5/10/chartex" xmlns:cx5="http://schemas.microsoft.com/office/drawing/2016/5/11/chartex" xmlns:cx6="http://schemas.microsoft.com/office/drawing/2016/5/12/chartex" xmlns:cx7="http://schemas.microsoft.com/office/drawing/2016/5/13/chartex" xmlns:cx8="http://schemas.microsoft.com/office/drawing/2016/5/14/chartex" xmlns:mc="http://schemas.openxmlformats.org/markup-compatibility/2006" xmlns:aink="http://schemas.microsoft.com/office/drawing/2016/ink" xmlns:am3d="http://schemas.microsoft.com/office/drawing/2017/model3d" xmlns:o="urn:schemas-microsoft-com:office:office" xmlns:oel="http://schemas.microsoft.com/office/2019/extlst" xmlns:r="http://schemas.openxmlformats.org/officeDocument/2006/relationships" xmlns:m="http://schemas.openxmlformats.org/officeDocument/2006/math" xmlns:v="urn:schemas-microsoft-com:vml" xmlns:wp14="http://schemas.microsoft.com/office/word/2010/wordprocessingDrawing" xmlns:wp="http://schemas.openxmlformats.org/drawingml/2006/wordprocessingDrawing" xmlns:w10="urn:schemas-microsoft-com:office:word" xmlns:w="http://schemas.openxmlformats.org/wordprocessingml/2006/main" xmlns:w14="http://schemas.microsoft.com/office/word/2010/wordml" xmlns:w15="http://schemas.microsoft.com/office/word/2012/wordml" xmlns:w16cex="http://schemas.microsoft.com/office/word/2018/wordml/cex" xmlns:w16cid="http://schemas.microsoft.com/office/word/2016/wordml/cid" xmlns:w16="http://schemas.microsoft.com/office/word/2018/wordml" xmlns:w16sdtdh="http://schemas.microsoft.com/office/word/2020/wordml/sdtdatahash" xmlns:w16se="http://schemas.microsoft.com/office/word/2015/wordml/symex" xmlns:wpg="http://schemas.microsoft.com/office/word/2010/wordprocessingGroup" xmlns:wpi="http://schemas.microsoft.com/office/word/2010/wordprocessingInk" xmlns:wne="http://schemas.microsoft.com/office/word/2006/wordml" xmlns:wps="http://schemas.microsoft.com/office/word/2010/wordprocessingShape" mc:Ignorable="w14 w15 w16se w16cid w16 w16cex w16sdtdh wp14">
+<w:numbering xmlns:wpc="http://schemas.microsoft.com/office/word/2010/wordprocessingCanvas" xmlns:cx="http://schemas.microsoft.com/office/drawing/2014/chartex" xmlns:cx1="http://schemas.microsoft.com/office/drawing/2015/9/8/chartex" xmlns:cx2="http://schemas.microsoft.com/office/drawing/2015/10/21/chartex" xmlns:cx3="http://schemas.microsoft.com/office/drawing/2016/5/9/chartex" xmlns:cx4="http://schemas.microsoft.com/office/drawing/2016/5/10/chartex" xmlns:cx5="http://schemas.microsoft.com/office/drawing/2016/5/11/chartex" xmlns:cx6="http://schemas.microsoft.com/office/drawing/2016/5/12/chartex" xmlns:cx7="http://schemas.microsoft.com/office/drawing/2016/5/13/chartex" xmlns:cx8="http://schemas.microsoft.com/office/drawing/2016/5/14/chartex" xmlns:mc="http://schemas.openxmlformats.org/markup-compatibility/2006" xmlns:aink="http://schemas.microsoft.com/office/drawing/2016/ink" xmlns:am3d="http://schemas.microsoft.com/office/drawing/2017/model3d" xmlns:o="urn:schemas-microsoft-com:office:office" xmlns:oel="http://schemas.microsoft.com/office/2019/extlst" xmlns:r="http://schemas.openxmlformats.org/officeDocument/2006/relationships" xmlns:m="http://schemas.openxmlformats.org/officeDocument/2006/math" xmlns:v="urn:schemas-microsoft-com:vml" xmlns:wp14="http://schemas.microsoft.com/office/word/2010/wordprocessingDrawing" xmlns:wp="http://schemas.openxmlformats.org/drawingml/2006/wordprocessingDrawing" xmlns:w10="urn:schemas-microsoft-com:office:word" xmlns:w="http://schemas.openxmlformats.org/wordprocessingml/2006/main" xmlns:w14="http://schemas.microsoft.com/office/word/2010/wordml" xmlns:w15="http://schemas.microsoft.com/office/word/2012/wordml" xmlns:w16cex="http://schemas.microsoft.com/office/word/2018/wordml/cex" xmlns:w16cid="http://schemas.microsoft.com/office/word/2016/wordml/cid" xmlns:w16="http://schemas.microsoft.com/office/word/2018/wordml" xmlns:w16du="http://schemas.microsoft.com/office/word/2023/wordml/word16du" xmlns:w16sdtdh="http://schemas.microsoft.com/office/word/2020/wordml/sdtdatahash" xmlns:w16se="http://schemas.microsoft.com/office/word/2015/wordml/symex" xmlns:wpg="http://schemas.microsoft.com/office/word/2010/wordprocessingGroup" xmlns:wpi="http://schemas.microsoft.com/office/word/2010/wordprocessingInk" xmlns:wne="http://schemas.microsoft.com/office/word/2006/wordml" xmlns:wps="http://schemas.microsoft.com/office/word/2010/wordprocessingShape" mc:Ignorable="w14 w15 w16se w16cid w16 w16cex w16sdtdh wp14">
   <w:abstractNum w:abstractNumId="0" w15:restartNumberingAfterBreak="0">
     <w:nsid w:val="115A4C41"/>
     <w:multiLevelType w:val="multilevel"/>

</xml_diff>